<commit_message>
Tirar a palavra procura e colocar mais das funcionalidades em Obj.especifico
</commit_message>
<xml_diff>
--- a/TCC.docx
+++ b/TCC.docx
@@ -179,6 +179,24 @@
         <w:jc w:val="center"/>
         <w:rPr>
           <w:rFonts w:ascii="Arial" w:hAnsi="Arial" w:cs="Arial"/>
+          <w:sz w:val="24"/>
+          <w:szCs w:val="24"/>
+        </w:rPr>
+      </w:pPr>
+      <w:r>
+        <w:rPr>
+          <w:rFonts w:ascii="Arial" w:hAnsi="Arial" w:cs="Arial"/>
+          <w:sz w:val="24"/>
+          <w:szCs w:val="24"/>
+        </w:rPr>
+        <w:t>2ºH</w:t>
+      </w:r>
+    </w:p>
+    <w:p>
+      <w:pPr>
+        <w:jc w:val="center"/>
+        <w:rPr>
+          <w:rFonts w:ascii="Arial" w:hAnsi="Arial" w:cs="Arial"/>
           <w:sz w:val="32"/>
           <w:szCs w:val="32"/>
         </w:rPr>
@@ -227,97 +245,57 @@
           <w:szCs w:val="28"/>
           <w:lang w:eastAsia="pt-BR"/>
         </w:rPr>
-        <w:drawing>
-          <wp:inline distT="0" distB="0" distL="0" distR="0" wp14:anchorId="3EC63901" wp14:editId="5585C10A">
-            <wp:extent cx="3505200" cy="3505200"/>
-            <wp:effectExtent l="0" t="0" r="0" b="0"/>
-            <wp:docPr id="2" name="Imagem 2" descr="C:\Users\manager\AppData\Local\Microsoft\Windows\INetCache\Content.Word\depositphotos_90392384-stock-illustration-money-exchange-rounded-vector-icon.jpg"/>
-            <wp:cNvGraphicFramePr>
-              <a:graphicFrameLocks xmlns:a="http://schemas.openxmlformats.org/drawingml/2006/main" noChangeAspect="1"/>
-            </wp:cNvGraphicFramePr>
-            <a:graphic xmlns:a="http://schemas.openxmlformats.org/drawingml/2006/main">
-              <a:graphicData uri="http://schemas.openxmlformats.org/drawingml/2006/picture">
-                <pic:pic xmlns:pic="http://schemas.openxmlformats.org/drawingml/2006/picture">
-                  <pic:nvPicPr>
-                    <pic:cNvPr id="0" name="Picture 8" descr="C:\Users\manager\AppData\Local\Microsoft\Windows\INetCache\Content.Word\depositphotos_90392384-stock-illustration-money-exchange-rounded-vector-icon.jpg"/>
-                    <pic:cNvPicPr>
-                      <a:picLocks noChangeAspect="1" noChangeArrowheads="1"/>
-                    </pic:cNvPicPr>
-                  </pic:nvPicPr>
-                  <pic:blipFill>
-                    <a:blip r:embed="rId7" cstate="print">
-                      <a:extLst>
-                        <a:ext uri="{28A0092B-C50C-407E-A947-70E740481C1C}">
-                          <a14:useLocalDpi xmlns:a14="http://schemas.microsoft.com/office/drawing/2010/main" val="0"/>
-                        </a:ext>
-                      </a:extLst>
-                    </a:blip>
-                    <a:srcRect/>
-                    <a:stretch>
-                      <a:fillRect/>
-                    </a:stretch>
-                  </pic:blipFill>
-                  <pic:spPr bwMode="auto">
-                    <a:xfrm>
-                      <a:off x="0" y="0"/>
-                      <a:ext cx="3505200" cy="3505200"/>
-                    </a:xfrm>
-                    <a:prstGeom prst="rect">
-                      <a:avLst/>
-                    </a:prstGeom>
-                    <a:noFill/>
-                    <a:ln>
-                      <a:noFill/>
-                    </a:ln>
-                  </pic:spPr>
-                </pic:pic>
-              </a:graphicData>
-            </a:graphic>
-          </wp:inline>
-        </w:drawing>
-      </w:r>
+        <w:pict w14:anchorId="0012FF9B">
+          <v:shapetype id="_x0000_t75" coordsize="21600,21600" o:spt="75" o:preferrelative="t" path="m@4@5l@4@11@9@11@9@5xe" filled="f" stroked="f">
+            <v:stroke joinstyle="miter"/>
+            <v:formulas>
+              <v:f eqn="if lineDrawn pixelLineWidth 0"/>
+              <v:f eqn="sum @0 1 0"/>
+              <v:f eqn="sum 0 0 @1"/>
+              <v:f eqn="prod @2 1 2"/>
+              <v:f eqn="prod @3 21600 pixelWidth"/>
+              <v:f eqn="prod @3 21600 pixelHeight"/>
+              <v:f eqn="sum @0 0 1"/>
+              <v:f eqn="prod @6 1 2"/>
+              <v:f eqn="prod @7 21600 pixelWidth"/>
+              <v:f eqn="sum @8 21600 0"/>
+              <v:f eqn="prod @7 21600 pixelHeight"/>
+              <v:f eqn="sum @10 21600 0"/>
+            </v:formulas>
+            <v:path o:extrusionok="f" gradientshapeok="t" o:connecttype="rect"/>
+            <o:lock v:ext="edit" aspectratio="t"/>
+          </v:shapetype>
+          <v:shape id="_x0000_i1025" type="#_x0000_t75" style="width:390pt;height:342pt">
+            <v:imagedata r:id="rId7" o:title="índice"/>
+          </v:shape>
+        </w:pict>
+      </w:r>
+    </w:p>
+    <w:p>
+      <w:pPr>
+        <w:jc w:val="both"/>
+        <w:rPr>
+          <w:rFonts w:ascii="Arial" w:hAnsi="Arial" w:cs="Arial"/>
+        </w:rPr>
+      </w:pPr>
     </w:p>
     <w:p>
       <w:pPr>
         <w:jc w:val="center"/>
         <w:rPr>
           <w:rFonts w:ascii="Arial" w:hAnsi="Arial" w:cs="Arial"/>
-        </w:rPr>
-      </w:pPr>
-    </w:p>
-    <w:p>
-      <w:pPr>
-        <w:jc w:val="both"/>
-        <w:rPr>
-          <w:rFonts w:ascii="Arial" w:hAnsi="Arial" w:cs="Arial"/>
-        </w:rPr>
-      </w:pPr>
-    </w:p>
-    <w:p>
-      <w:pPr>
-        <w:jc w:val="both"/>
-        <w:rPr>
-          <w:rFonts w:ascii="Arial" w:hAnsi="Arial" w:cs="Arial"/>
-        </w:rPr>
-      </w:pPr>
-    </w:p>
-    <w:p>
-      <w:pPr>
-        <w:jc w:val="both"/>
-        <w:rPr>
-          <w:rFonts w:ascii="Arial" w:hAnsi="Arial" w:cs="Arial"/>
-        </w:rPr>
-      </w:pPr>
-    </w:p>
-    <w:p>
-      <w:pPr>
-        <w:jc w:val="both"/>
-        <w:rPr>
-          <w:rFonts w:ascii="Arial" w:hAnsi="Arial" w:cs="Arial"/>
           <w:sz w:val="28"/>
           <w:szCs w:val="28"/>
         </w:rPr>
       </w:pPr>
+      <w:r>
+        <w:rPr>
+          <w:rFonts w:ascii="Arial" w:hAnsi="Arial" w:cs="Arial"/>
+          <w:sz w:val="28"/>
+          <w:szCs w:val="28"/>
+        </w:rPr>
+        <w:t>São Paulo – SP</w:t>
+      </w:r>
     </w:p>
     <w:p>
       <w:pPr>
@@ -334,7 +312,7 @@
           <w:sz w:val="28"/>
           <w:szCs w:val="28"/>
         </w:rPr>
-        <w:t>São Paulo – SP</w:t>
+        <w:t>2019</w:t>
       </w:r>
     </w:p>
     <w:p>
@@ -342,18 +320,10 @@
         <w:jc w:val="center"/>
         <w:rPr>
           <w:rFonts w:ascii="Arial" w:hAnsi="Arial" w:cs="Arial"/>
-          <w:sz w:val="28"/>
-          <w:szCs w:val="28"/>
-        </w:rPr>
-      </w:pPr>
-      <w:r>
-        <w:rPr>
-          <w:rFonts w:ascii="Arial" w:hAnsi="Arial" w:cs="Arial"/>
-          <w:sz w:val="28"/>
-          <w:szCs w:val="28"/>
-        </w:rPr>
-        <w:t xml:space="preserve">2019 </w:t>
-      </w:r>
+          <w:sz w:val="24"/>
+          <w:szCs w:val="24"/>
+        </w:rPr>
+      </w:pPr>
     </w:p>
     <w:p>
       <w:pPr>
@@ -364,16 +334,6 @@
           <w:szCs w:val="24"/>
         </w:rPr>
       </w:pPr>
-    </w:p>
-    <w:p>
-      <w:pPr>
-        <w:jc w:val="center"/>
-        <w:rPr>
-          <w:rFonts w:ascii="Arial" w:hAnsi="Arial" w:cs="Arial"/>
-          <w:sz w:val="24"/>
-          <w:szCs w:val="24"/>
-        </w:rPr>
-      </w:pPr>
       <w:r>
         <w:rPr>
           <w:rFonts w:ascii="Arial" w:hAnsi="Arial" w:cs="Arial"/>
@@ -478,16 +438,6 @@
           <w:sz w:val="24"/>
           <w:szCs w:val="24"/>
         </w:rPr>
-      </w:pPr>
-    </w:p>
-    <w:p>
-      <w:pPr>
-        <w:jc w:val="both"/>
-      </w:pPr>
-    </w:p>
-    <w:p>
-      <w:pPr>
-        <w:jc w:val="both"/>
       </w:pPr>
     </w:p>
     <w:p>
@@ -863,627 +813,689 @@
         </w:rPr>
         <w:t xml:space="preserve"> assim dificultando muito tal processo, como atraso de viagens, problemas de bagagem, declaração de quantia de dinheiro entre outros.</w:t>
       </w:r>
+    </w:p>
+    <w:p>
+      <w:pPr>
+        <w:spacing w:line="360" w:lineRule="auto"/>
+        <w:rPr>
+          <w:rFonts w:ascii="Arial" w:hAnsi="Arial" w:cs="Arial"/>
+          <w:sz w:val="24"/>
+          <w:szCs w:val="28"/>
+        </w:rPr>
+      </w:pPr>
+    </w:p>
+    <w:p>
+      <w:pPr>
+        <w:spacing w:line="360" w:lineRule="auto"/>
+      </w:pPr>
+    </w:p>
+    <w:p>
+      <w:pPr>
+        <w:spacing w:line="360" w:lineRule="auto"/>
+        <w:rPr>
+          <w:rFonts w:ascii="Arial" w:hAnsi="Arial" w:cs="Arial"/>
+          <w:sz w:val="24"/>
+          <w:szCs w:val="28"/>
+        </w:rPr>
+      </w:pPr>
+    </w:p>
+    <w:p>
+      <w:pPr>
+        <w:spacing w:line="360" w:lineRule="auto"/>
+        <w:jc w:val="center"/>
+        <w:rPr>
+          <w:rFonts w:ascii="Arial" w:hAnsi="Arial" w:cs="Arial"/>
+          <w:sz w:val="28"/>
+          <w:szCs w:val="28"/>
+        </w:rPr>
+      </w:pPr>
+      <w:r>
+        <w:rPr>
+          <w:rFonts w:ascii="Arial" w:hAnsi="Arial" w:cs="Arial"/>
+          <w:sz w:val="28"/>
+          <w:szCs w:val="28"/>
+        </w:rPr>
+        <w:t xml:space="preserve">Objetivo Específico </w:t>
+      </w:r>
+    </w:p>
+    <w:p>
+      <w:pPr>
+        <w:spacing w:line="360" w:lineRule="auto"/>
+        <w:jc w:val="both"/>
+        <w:rPr>
+          <w:rFonts w:ascii="Arial" w:hAnsi="Arial" w:cs="Arial"/>
+          <w:sz w:val="24"/>
+          <w:szCs w:val="24"/>
+        </w:rPr>
+      </w:pPr>
+    </w:p>
+    <w:p>
+      <w:pPr>
+        <w:spacing w:line="360" w:lineRule="auto"/>
+        <w:jc w:val="both"/>
+        <w:rPr>
+          <w:rFonts w:ascii="Arial" w:hAnsi="Arial" w:cs="Arial"/>
+          <w:sz w:val="24"/>
+          <w:szCs w:val="28"/>
+        </w:rPr>
+      </w:pPr>
+      <w:r>
+        <w:rPr>
+          <w:rFonts w:ascii="Arial" w:hAnsi="Arial" w:cs="Arial"/>
+          <w:sz w:val="24"/>
+          <w:szCs w:val="28"/>
+        </w:rPr>
+        <w:t>Um aplicativo de localização de casas de câmbio com filtr</w:t>
+      </w:r>
+      <w:r>
+        <w:rPr>
+          <w:rFonts w:ascii="Arial" w:hAnsi="Arial" w:cs="Arial"/>
+          <w:sz w:val="24"/>
+          <w:szCs w:val="28"/>
+        </w:rPr>
+        <w:t>os de melhores preços e</w:t>
+      </w:r>
+      <w:r>
+        <w:rPr>
+          <w:rFonts w:ascii="Arial" w:hAnsi="Arial" w:cs="Arial"/>
+          <w:sz w:val="24"/>
+          <w:szCs w:val="28"/>
+        </w:rPr>
+        <w:t xml:space="preserve"> proximidades</w:t>
+      </w:r>
+      <w:r>
+        <w:rPr>
+          <w:rFonts w:ascii="Arial" w:hAnsi="Arial" w:cs="Arial"/>
+          <w:sz w:val="24"/>
+          <w:szCs w:val="28"/>
+        </w:rPr>
+        <w:t>,</w:t>
+      </w:r>
+      <w:r>
+        <w:rPr>
+          <w:rFonts w:ascii="Arial" w:hAnsi="Arial" w:cs="Arial"/>
+          <w:sz w:val="24"/>
+          <w:szCs w:val="28"/>
+        </w:rPr>
+        <w:t xml:space="preserve"> fazendo assim com que novos u</w:t>
+      </w:r>
+      <w:r>
+        <w:rPr>
+          <w:rFonts w:ascii="Arial" w:hAnsi="Arial" w:cs="Arial"/>
+          <w:sz w:val="24"/>
+          <w:szCs w:val="28"/>
+        </w:rPr>
+        <w:t>suários de nível básico ou</w:t>
+      </w:r>
+      <w:r>
+        <w:rPr>
+          <w:rFonts w:ascii="Arial" w:hAnsi="Arial" w:cs="Arial"/>
+          <w:sz w:val="24"/>
+          <w:szCs w:val="28"/>
+        </w:rPr>
+        <w:t xml:space="preserve"> avançado consigam a melho</w:t>
+      </w:r>
+      <w:r>
+        <w:rPr>
+          <w:rFonts w:ascii="Arial" w:hAnsi="Arial" w:cs="Arial"/>
+          <w:sz w:val="24"/>
+          <w:szCs w:val="28"/>
+        </w:rPr>
+        <w:t xml:space="preserve">r maneira de trocar suas moedas </w:t>
+      </w:r>
+      <w:r>
+        <w:rPr>
+          <w:rFonts w:ascii="Arial" w:hAnsi="Arial" w:cs="Arial"/>
+          <w:sz w:val="24"/>
+          <w:szCs w:val="24"/>
+        </w:rPr>
+        <w:t>utilizando o Sistema de Localização</w:t>
+      </w:r>
+      <w:r>
+        <w:rPr>
+          <w:rFonts w:ascii="Arial" w:hAnsi="Arial" w:cs="Arial"/>
+          <w:sz w:val="24"/>
+          <w:szCs w:val="24"/>
+        </w:rPr>
+        <w:t xml:space="preserve"> de Mapeamento</w:t>
+      </w:r>
+      <w:r>
+        <w:rPr>
+          <w:rFonts w:ascii="Arial" w:hAnsi="Arial" w:cs="Arial"/>
+          <w:sz w:val="24"/>
+          <w:szCs w:val="24"/>
+        </w:rPr>
+        <w:t xml:space="preserve"> do Google.</w:t>
+      </w:r>
+    </w:p>
+    <w:p>
+      <w:pPr>
+        <w:jc w:val="both"/>
+        <w:rPr>
+          <w:rFonts w:ascii="Arial" w:hAnsi="Arial" w:cs="Arial"/>
+          <w:sz w:val="24"/>
+          <w:szCs w:val="24"/>
+        </w:rPr>
+      </w:pPr>
+    </w:p>
+    <w:p>
+      <w:pPr>
+        <w:jc w:val="both"/>
+        <w:rPr>
+          <w:rFonts w:ascii="Arial" w:hAnsi="Arial" w:cs="Arial"/>
+          <w:sz w:val="24"/>
+          <w:szCs w:val="24"/>
+        </w:rPr>
+      </w:pPr>
+    </w:p>
+    <w:p>
+      <w:pPr>
+        <w:rPr>
+          <w:rFonts w:ascii="Arial" w:hAnsi="Arial" w:cs="Arial"/>
+          <w:sz w:val="24"/>
+          <w:szCs w:val="24"/>
+        </w:rPr>
+      </w:pPr>
+    </w:p>
+    <w:p>
+      <w:pPr>
+        <w:jc w:val="both"/>
+        <w:rPr>
+          <w:rFonts w:ascii="Arial" w:hAnsi="Arial" w:cs="Arial"/>
+          <w:sz w:val="24"/>
+        </w:rPr>
+      </w:pPr>
+    </w:p>
+    <w:p>
+      <w:pPr>
+        <w:jc w:val="both"/>
+      </w:pPr>
+    </w:p>
+    <w:p>
+      <w:pPr>
+        <w:jc w:val="both"/>
+      </w:pPr>
+    </w:p>
+    <w:p>
+      <w:pPr>
+        <w:jc w:val="both"/>
+      </w:pPr>
+    </w:p>
+    <w:p>
+      <w:pPr>
+        <w:jc w:val="both"/>
+      </w:pPr>
+    </w:p>
+    <w:p>
+      <w:pPr>
+        <w:jc w:val="both"/>
+      </w:pPr>
+    </w:p>
+    <w:p>
+      <w:pPr>
+        <w:jc w:val="both"/>
+      </w:pPr>
+    </w:p>
+    <w:p>
+      <w:pPr>
+        <w:jc w:val="both"/>
+      </w:pPr>
+    </w:p>
+    <w:p>
+      <w:pPr>
+        <w:jc w:val="both"/>
+      </w:pPr>
+    </w:p>
+    <w:p>
+      <w:pPr>
+        <w:jc w:val="both"/>
+      </w:pPr>
+    </w:p>
+    <w:p>
+      <w:pPr>
+        <w:jc w:val="both"/>
+      </w:pPr>
+    </w:p>
+    <w:p>
+      <w:pPr>
+        <w:jc w:val="both"/>
+      </w:pPr>
+    </w:p>
+    <w:p>
+      <w:pPr>
+        <w:jc w:val="both"/>
+      </w:pPr>
+    </w:p>
+    <w:p>
+      <w:pPr>
+        <w:jc w:val="both"/>
+      </w:pPr>
+    </w:p>
+    <w:p>
+      <w:pPr>
+        <w:jc w:val="both"/>
+      </w:pPr>
+    </w:p>
+    <w:p>
+      <w:pPr>
+        <w:jc w:val="both"/>
+      </w:pPr>
+    </w:p>
+    <w:p>
+      <w:pPr>
+        <w:jc w:val="both"/>
+      </w:pPr>
+    </w:p>
+    <w:p>
+      <w:pPr>
+        <w:jc w:val="both"/>
+      </w:pPr>
+    </w:p>
+    <w:p>
+      <w:pPr>
+        <w:jc w:val="both"/>
+      </w:pPr>
+    </w:p>
+    <w:p>
+      <w:pPr>
+        <w:jc w:val="both"/>
+      </w:pPr>
+    </w:p>
+    <w:p>
+      <w:pPr>
+        <w:jc w:val="both"/>
+      </w:pPr>
+    </w:p>
+    <w:p>
+      <w:pPr>
+        <w:jc w:val="both"/>
+      </w:pPr>
+    </w:p>
+    <w:p>
+      <w:pPr>
+        <w:jc w:val="both"/>
+      </w:pPr>
+    </w:p>
+    <w:p>
+      <w:pPr>
+        <w:jc w:val="both"/>
+      </w:pPr>
+    </w:p>
+    <w:p>
+      <w:pPr>
+        <w:jc w:val="both"/>
+      </w:pPr>
+    </w:p>
+    <w:p>
+      <w:pPr>
+        <w:jc w:val="both"/>
+      </w:pPr>
+    </w:p>
+    <w:p>
+      <w:pPr>
+        <w:jc w:val="both"/>
+      </w:pPr>
+    </w:p>
+    <w:p>
+      <w:pPr>
+        <w:jc w:val="both"/>
+      </w:pPr>
+    </w:p>
+    <w:p>
+      <w:pPr>
+        <w:jc w:val="both"/>
+      </w:pPr>
+    </w:p>
+    <w:p>
+      <w:pPr>
+        <w:jc w:val="both"/>
+      </w:pPr>
+    </w:p>
+    <w:p>
+      <w:pPr>
+        <w:jc w:val="both"/>
+      </w:pPr>
+    </w:p>
+    <w:p>
+      <w:pPr>
+        <w:jc w:val="both"/>
+      </w:pPr>
+    </w:p>
+    <w:p>
+      <w:pPr>
+        <w:jc w:val="both"/>
+      </w:pPr>
+    </w:p>
+    <w:p>
+      <w:pPr>
+        <w:jc w:val="both"/>
+      </w:pPr>
+    </w:p>
+    <w:p>
+      <w:pPr>
+        <w:jc w:val="both"/>
+      </w:pPr>
+    </w:p>
+    <w:p>
+      <w:pPr>
+        <w:jc w:val="both"/>
+      </w:pPr>
+    </w:p>
+    <w:p>
+      <w:pPr>
+        <w:jc w:val="both"/>
+      </w:pPr>
+    </w:p>
+    <w:p>
+      <w:pPr>
+        <w:jc w:val="both"/>
+      </w:pPr>
+    </w:p>
+    <w:p>
+      <w:pPr>
+        <w:jc w:val="both"/>
+      </w:pPr>
+    </w:p>
+    <w:p>
+      <w:pPr>
+        <w:jc w:val="both"/>
+      </w:pPr>
+    </w:p>
+    <w:p>
+      <w:pPr>
+        <w:jc w:val="both"/>
+      </w:pPr>
+    </w:p>
+    <w:p>
+      <w:pPr>
+        <w:jc w:val="both"/>
+      </w:pPr>
+      <w:r>
+        <w:lastRenderedPageBreak/>
+        <w:t>Objetivo geral</w:t>
+      </w:r>
+    </w:p>
+    <w:p>
+      <w:pPr>
+        <w:jc w:val="both"/>
+      </w:pPr>
+      <w:r>
+        <w:t>Objetivo especifico</w:t>
+      </w:r>
+    </w:p>
+    <w:p>
+      <w:pPr>
+        <w:jc w:val="both"/>
+      </w:pPr>
+      <w:r>
+        <w:t>Pesquisa de campo</w:t>
+      </w:r>
+    </w:p>
+    <w:p>
+      <w:pPr>
+        <w:jc w:val="both"/>
+      </w:pPr>
+      <w:proofErr w:type="spellStart"/>
+      <w:r>
+        <w:t>Publico</w:t>
+      </w:r>
+      <w:proofErr w:type="spellEnd"/>
+      <w:r>
+        <w:t xml:space="preserve"> alvo e foco</w:t>
+      </w:r>
+    </w:p>
+    <w:p>
+      <w:pPr>
+        <w:jc w:val="both"/>
+      </w:pPr>
+      <w:r>
+        <w:t>Conclusão da pesquisa por Resultado gráfico</w:t>
+      </w:r>
+    </w:p>
+    <w:p>
+      <w:pPr>
+        <w:jc w:val="both"/>
+      </w:pPr>
+      <w:r>
+        <w:t>Conclusão</w:t>
+      </w:r>
+    </w:p>
+    <w:p>
+      <w:pPr>
+        <w:jc w:val="both"/>
+      </w:pPr>
+      <w:r>
+        <w:t>Fluxogramas</w:t>
+      </w:r>
+    </w:p>
+    <w:p>
+      <w:pPr>
+        <w:jc w:val="both"/>
+      </w:pPr>
+      <w:r>
+        <w:t>Casa de uso</w:t>
+      </w:r>
+    </w:p>
+    <w:p>
+      <w:pPr>
+        <w:jc w:val="both"/>
+      </w:pPr>
+      <w:r>
+        <w:t>Diagrama de entidade e relacionamento</w:t>
+      </w:r>
+    </w:p>
+    <w:p>
+      <w:pPr>
+        <w:jc w:val="both"/>
+      </w:pPr>
+      <w:proofErr w:type="spellStart"/>
+      <w:r>
+        <w:t>Referencia</w:t>
+      </w:r>
+      <w:proofErr w:type="spellEnd"/>
+      <w:r>
+        <w:t xml:space="preserve"> </w:t>
+      </w:r>
+      <w:proofErr w:type="spellStart"/>
+      <w:r>
+        <w:t>bibliografica</w:t>
+      </w:r>
+      <w:proofErr w:type="spellEnd"/>
+      <w:r>
+        <w:t xml:space="preserve"> </w:t>
+      </w:r>
+    </w:p>
+    <w:p>
+      <w:pPr>
+        <w:jc w:val="both"/>
+      </w:pPr>
+    </w:p>
+    <w:p>
+      <w:pPr>
+        <w:jc w:val="both"/>
+      </w:pPr>
+    </w:p>
+    <w:p>
+      <w:pPr>
+        <w:jc w:val="both"/>
+      </w:pPr>
+    </w:p>
+    <w:p>
+      <w:pPr>
+        <w:jc w:val="both"/>
+      </w:pPr>
+      <w:hyperlink r:id="rId8" w:history="1">
+        <w:r>
+          <w:rPr>
+            <w:rStyle w:val="Hyperlink"/>
+          </w:rPr>
+          <w:t>https://docs.google.com/forms/d/10pzpsjN0N02GfU_Bn2-bjrM_MAvGKLdKkVd0FruSJuk/prefill</w:t>
+        </w:r>
+      </w:hyperlink>
+    </w:p>
+    <w:p>
+      <w:pPr>
+        <w:jc w:val="both"/>
+      </w:pPr>
+    </w:p>
+    <w:p>
+      <w:pPr>
+        <w:jc w:val="both"/>
+      </w:pPr>
+    </w:p>
+    <w:p>
+      <w:pPr>
+        <w:jc w:val="both"/>
+      </w:pPr>
       <w:bookmarkStart w:id="0" w:name="_GoBack"/>
-      <w:bookmarkEnd w:id="0"/>
-    </w:p>
-    <w:p>
-      <w:pPr>
-        <w:spacing w:line="360" w:lineRule="auto"/>
-        <w:rPr>
-          <w:rFonts w:ascii="Arial" w:hAnsi="Arial" w:cs="Arial"/>
-          <w:sz w:val="24"/>
-          <w:szCs w:val="28"/>
-        </w:rPr>
-      </w:pPr>
-    </w:p>
-    <w:p>
-      <w:pPr>
-        <w:spacing w:line="360" w:lineRule="auto"/>
-      </w:pPr>
-    </w:p>
-    <w:p>
-      <w:pPr>
-        <w:spacing w:line="360" w:lineRule="auto"/>
-        <w:rPr>
-          <w:rFonts w:ascii="Arial" w:hAnsi="Arial" w:cs="Arial"/>
-          <w:sz w:val="24"/>
-          <w:szCs w:val="28"/>
-        </w:rPr>
-      </w:pPr>
-    </w:p>
-    <w:p>
-      <w:pPr>
-        <w:spacing w:line="360" w:lineRule="auto"/>
-        <w:jc w:val="center"/>
-        <w:rPr>
-          <w:rFonts w:ascii="Arial" w:hAnsi="Arial" w:cs="Arial"/>
-          <w:sz w:val="28"/>
-          <w:szCs w:val="28"/>
-        </w:rPr>
-      </w:pPr>
-      <w:r>
-        <w:rPr>
-          <w:rFonts w:ascii="Arial" w:hAnsi="Arial" w:cs="Arial"/>
-          <w:sz w:val="28"/>
-          <w:szCs w:val="28"/>
-        </w:rPr>
-        <w:t xml:space="preserve">Objetivo Específico </w:t>
-      </w:r>
-    </w:p>
-    <w:p>
-      <w:pPr>
-        <w:spacing w:line="360" w:lineRule="auto"/>
-        <w:jc w:val="both"/>
-        <w:rPr>
-          <w:rFonts w:ascii="Arial" w:hAnsi="Arial" w:cs="Arial"/>
-          <w:sz w:val="24"/>
-          <w:szCs w:val="24"/>
-        </w:rPr>
-      </w:pPr>
-    </w:p>
-    <w:p>
-      <w:pPr>
-        <w:spacing w:line="360" w:lineRule="auto"/>
-        <w:jc w:val="both"/>
-        <w:rPr>
-          <w:rFonts w:ascii="Arial" w:hAnsi="Arial" w:cs="Arial"/>
-          <w:sz w:val="24"/>
-          <w:szCs w:val="28"/>
-        </w:rPr>
-      </w:pPr>
-      <w:r>
-        <w:rPr>
-          <w:rFonts w:ascii="Arial" w:hAnsi="Arial" w:cs="Arial"/>
-          <w:sz w:val="24"/>
-          <w:szCs w:val="28"/>
-        </w:rPr>
-        <w:t>Um aplicativo de localização de casas de câmbio com filtr</w:t>
-      </w:r>
-      <w:r>
-        <w:rPr>
-          <w:rFonts w:ascii="Arial" w:hAnsi="Arial" w:cs="Arial"/>
-          <w:sz w:val="24"/>
-          <w:szCs w:val="28"/>
-        </w:rPr>
-        <w:t>os de melhores preços e</w:t>
-      </w:r>
-      <w:r>
-        <w:rPr>
-          <w:rFonts w:ascii="Arial" w:hAnsi="Arial" w:cs="Arial"/>
-          <w:sz w:val="24"/>
-          <w:szCs w:val="28"/>
-        </w:rPr>
-        <w:t xml:space="preserve"> proximidades</w:t>
-      </w:r>
-      <w:r>
-        <w:rPr>
-          <w:rFonts w:ascii="Arial" w:hAnsi="Arial" w:cs="Arial"/>
-          <w:sz w:val="24"/>
-          <w:szCs w:val="28"/>
-        </w:rPr>
-        <w:t>,</w:t>
-      </w:r>
-      <w:r>
-        <w:rPr>
-          <w:rFonts w:ascii="Arial" w:hAnsi="Arial" w:cs="Arial"/>
-          <w:sz w:val="24"/>
-          <w:szCs w:val="28"/>
-        </w:rPr>
-        <w:t xml:space="preserve"> fazendo assim com que novos u</w:t>
-      </w:r>
-      <w:r>
-        <w:rPr>
-          <w:rFonts w:ascii="Arial" w:hAnsi="Arial" w:cs="Arial"/>
-          <w:sz w:val="24"/>
-          <w:szCs w:val="28"/>
-        </w:rPr>
-        <w:t>suários de nível básico ou</w:t>
-      </w:r>
-      <w:r>
-        <w:rPr>
-          <w:rFonts w:ascii="Arial" w:hAnsi="Arial" w:cs="Arial"/>
-          <w:sz w:val="24"/>
-          <w:szCs w:val="28"/>
-        </w:rPr>
-        <w:t xml:space="preserve"> avançado consigam a melho</w:t>
-      </w:r>
-      <w:r>
-        <w:rPr>
-          <w:rFonts w:ascii="Arial" w:hAnsi="Arial" w:cs="Arial"/>
-          <w:sz w:val="24"/>
-          <w:szCs w:val="28"/>
-        </w:rPr>
-        <w:t xml:space="preserve">r maneira de trocar suas moedas </w:t>
-      </w:r>
-      <w:r>
-        <w:rPr>
-          <w:rFonts w:ascii="Arial" w:hAnsi="Arial" w:cs="Arial"/>
-          <w:sz w:val="24"/>
-          <w:szCs w:val="24"/>
-        </w:rPr>
-        <w:t>utilizando o Sistema de Localização</w:t>
-      </w:r>
-      <w:r>
-        <w:rPr>
-          <w:rFonts w:ascii="Arial" w:hAnsi="Arial" w:cs="Arial"/>
-          <w:sz w:val="24"/>
-          <w:szCs w:val="24"/>
-        </w:rPr>
-        <w:t xml:space="preserve"> de Mapeamento</w:t>
-      </w:r>
-      <w:r>
-        <w:rPr>
-          <w:rFonts w:ascii="Arial" w:hAnsi="Arial" w:cs="Arial"/>
-          <w:sz w:val="24"/>
-          <w:szCs w:val="24"/>
-        </w:rPr>
-        <w:t xml:space="preserve"> do Google.</w:t>
-      </w:r>
-    </w:p>
-    <w:p>
-      <w:pPr>
-        <w:jc w:val="both"/>
-        <w:rPr>
-          <w:rFonts w:ascii="Arial" w:hAnsi="Arial" w:cs="Arial"/>
-          <w:sz w:val="24"/>
-          <w:szCs w:val="24"/>
-        </w:rPr>
-      </w:pPr>
-    </w:p>
-    <w:p>
-      <w:pPr>
-        <w:jc w:val="both"/>
-        <w:rPr>
-          <w:rFonts w:ascii="Arial" w:hAnsi="Arial" w:cs="Arial"/>
-          <w:sz w:val="24"/>
-          <w:szCs w:val="24"/>
-        </w:rPr>
-      </w:pPr>
-    </w:p>
-    <w:p>
-      <w:pPr>
-        <w:rPr>
-          <w:rFonts w:ascii="Arial" w:hAnsi="Arial" w:cs="Arial"/>
-          <w:sz w:val="24"/>
-          <w:szCs w:val="24"/>
-        </w:rPr>
-      </w:pPr>
-    </w:p>
-    <w:p>
-      <w:pPr>
-        <w:jc w:val="both"/>
-        <w:rPr>
-          <w:rFonts w:ascii="Arial" w:hAnsi="Arial" w:cs="Arial"/>
-          <w:sz w:val="24"/>
-        </w:rPr>
-      </w:pPr>
-    </w:p>
-    <w:p>
-      <w:pPr>
-        <w:jc w:val="both"/>
-      </w:pPr>
-    </w:p>
-    <w:p>
-      <w:pPr>
-        <w:jc w:val="both"/>
-      </w:pPr>
-    </w:p>
-    <w:p>
-      <w:pPr>
-        <w:jc w:val="both"/>
-      </w:pPr>
-    </w:p>
-    <w:p>
-      <w:pPr>
-        <w:jc w:val="both"/>
-      </w:pPr>
-    </w:p>
-    <w:p>
-      <w:pPr>
-        <w:jc w:val="both"/>
-      </w:pPr>
-    </w:p>
-    <w:p>
-      <w:pPr>
-        <w:jc w:val="both"/>
-      </w:pPr>
-    </w:p>
-    <w:p>
-      <w:pPr>
-        <w:jc w:val="both"/>
-      </w:pPr>
-    </w:p>
-    <w:p>
-      <w:pPr>
-        <w:jc w:val="both"/>
-      </w:pPr>
-    </w:p>
-    <w:p>
-      <w:pPr>
-        <w:jc w:val="both"/>
-      </w:pPr>
-    </w:p>
-    <w:p>
-      <w:pPr>
-        <w:jc w:val="both"/>
-      </w:pPr>
-    </w:p>
-    <w:p>
-      <w:pPr>
-        <w:jc w:val="both"/>
-      </w:pPr>
-    </w:p>
-    <w:p>
-      <w:pPr>
-        <w:jc w:val="both"/>
-      </w:pPr>
-    </w:p>
-    <w:p>
-      <w:pPr>
-        <w:jc w:val="both"/>
-      </w:pPr>
-    </w:p>
-    <w:p>
-      <w:pPr>
-        <w:jc w:val="both"/>
-      </w:pPr>
-    </w:p>
-    <w:p>
-      <w:pPr>
-        <w:jc w:val="both"/>
-      </w:pPr>
-    </w:p>
-    <w:p>
-      <w:pPr>
-        <w:jc w:val="both"/>
-      </w:pPr>
-    </w:p>
-    <w:p>
-      <w:pPr>
-        <w:jc w:val="both"/>
-      </w:pPr>
-    </w:p>
-    <w:p>
-      <w:pPr>
-        <w:jc w:val="both"/>
-      </w:pPr>
-    </w:p>
-    <w:p>
-      <w:pPr>
-        <w:jc w:val="both"/>
-      </w:pPr>
-    </w:p>
-    <w:p>
-      <w:pPr>
-        <w:jc w:val="both"/>
-      </w:pPr>
-    </w:p>
-    <w:p>
-      <w:pPr>
-        <w:jc w:val="both"/>
-      </w:pPr>
-    </w:p>
-    <w:p>
-      <w:pPr>
-        <w:jc w:val="both"/>
-      </w:pPr>
-    </w:p>
-    <w:p>
-      <w:pPr>
-        <w:jc w:val="both"/>
-      </w:pPr>
-    </w:p>
-    <w:p>
-      <w:pPr>
-        <w:jc w:val="both"/>
-      </w:pPr>
-    </w:p>
-    <w:p>
-      <w:pPr>
-        <w:jc w:val="both"/>
-      </w:pPr>
-    </w:p>
-    <w:p>
-      <w:pPr>
-        <w:jc w:val="both"/>
-      </w:pPr>
-    </w:p>
-    <w:p>
-      <w:pPr>
-        <w:jc w:val="both"/>
-      </w:pPr>
-    </w:p>
-    <w:p>
-      <w:pPr>
-        <w:jc w:val="both"/>
-      </w:pPr>
-    </w:p>
-    <w:p>
-      <w:pPr>
-        <w:jc w:val="both"/>
-      </w:pPr>
-    </w:p>
-    <w:p>
-      <w:pPr>
-        <w:jc w:val="both"/>
-      </w:pPr>
-    </w:p>
-    <w:p>
-      <w:pPr>
-        <w:jc w:val="both"/>
-      </w:pPr>
-    </w:p>
-    <w:p>
-      <w:pPr>
-        <w:jc w:val="both"/>
-      </w:pPr>
-    </w:p>
-    <w:p>
-      <w:pPr>
-        <w:jc w:val="both"/>
-      </w:pPr>
-    </w:p>
-    <w:p>
-      <w:pPr>
-        <w:jc w:val="both"/>
-      </w:pPr>
-      <w:r>
-        <w:t>Objetivo geral</w:t>
-      </w:r>
-    </w:p>
-    <w:p>
-      <w:pPr>
-        <w:jc w:val="both"/>
-      </w:pPr>
-      <w:r>
-        <w:t>Objetivo especifico</w:t>
-      </w:r>
-    </w:p>
-    <w:p>
-      <w:pPr>
-        <w:jc w:val="both"/>
-      </w:pPr>
-      <w:r>
-        <w:t>Pesquisa de campo</w:t>
-      </w:r>
-    </w:p>
-    <w:p>
-      <w:pPr>
-        <w:jc w:val="both"/>
-      </w:pPr>
-      <w:proofErr w:type="spellStart"/>
-      <w:r>
-        <w:t>Publico</w:t>
-      </w:r>
-      <w:proofErr w:type="spellEnd"/>
-      <w:r>
-        <w:t xml:space="preserve"> alvo e foco</w:t>
-      </w:r>
-    </w:p>
-    <w:p>
-      <w:pPr>
-        <w:jc w:val="both"/>
-      </w:pPr>
-      <w:r>
-        <w:t>Conclusão da pesquisa por Resultado gráfico</w:t>
-      </w:r>
-    </w:p>
-    <w:p>
-      <w:pPr>
-        <w:jc w:val="both"/>
-      </w:pPr>
-      <w:r>
-        <w:t>Conclusão</w:t>
-      </w:r>
-    </w:p>
-    <w:p>
-      <w:pPr>
-        <w:jc w:val="both"/>
-      </w:pPr>
-      <w:r>
-        <w:t>Fluxogramas</w:t>
-      </w:r>
-    </w:p>
-    <w:p>
-      <w:pPr>
-        <w:jc w:val="both"/>
-      </w:pPr>
-      <w:r>
-        <w:lastRenderedPageBreak/>
-        <w:t>Casa de uso</w:t>
-      </w:r>
-    </w:p>
-    <w:p>
-      <w:pPr>
-        <w:jc w:val="both"/>
-      </w:pPr>
-      <w:r>
-        <w:t xml:space="preserve">Diagrama de </w:t>
+      <w:r>
+        <w:t>https://forms.gle/eLZPA1gueBxWp9xt5</w:t>
+      </w:r>
+    </w:p>
+    <w:bookmarkEnd w:id="0"/>
+    <w:p>
+      <w:pPr>
+        <w:jc w:val="both"/>
+      </w:pPr>
+    </w:p>
+    <w:p>
+      <w:pPr>
+        <w:jc w:val="both"/>
+      </w:pPr>
+    </w:p>
+    <w:p>
+      <w:pPr>
+        <w:jc w:val="both"/>
+      </w:pPr>
+    </w:p>
+    <w:p>
+      <w:pPr>
+        <w:jc w:val="both"/>
+      </w:pPr>
+    </w:p>
+    <w:p>
+      <w:pPr>
+        <w:jc w:val="both"/>
+      </w:pPr>
+    </w:p>
+    <w:p>
+      <w:pPr>
+        <w:jc w:val="both"/>
+      </w:pPr>
+    </w:p>
+    <w:p>
+      <w:pPr>
+        <w:jc w:val="both"/>
+      </w:pPr>
+    </w:p>
+    <w:p>
+      <w:pPr>
+        <w:jc w:val="both"/>
+      </w:pPr>
+    </w:p>
+    <w:p>
+      <w:pPr>
+        <w:jc w:val="both"/>
+      </w:pPr>
+    </w:p>
+    <w:p>
+      <w:pPr>
+        <w:jc w:val="both"/>
+      </w:pPr>
+    </w:p>
+    <w:p>
+      <w:pPr>
+        <w:jc w:val="both"/>
+      </w:pPr>
+    </w:p>
+    <w:p>
+      <w:pPr>
+        <w:jc w:val="both"/>
+      </w:pPr>
+    </w:p>
+    <w:p>
+      <w:pPr>
+        <w:jc w:val="both"/>
+      </w:pPr>
+    </w:p>
+    <w:p>
+      <w:pPr>
+        <w:jc w:val="both"/>
+      </w:pPr>
+    </w:p>
+    <w:p>
+      <w:pPr>
+        <w:jc w:val="both"/>
+      </w:pPr>
+    </w:p>
+    <w:p>
+      <w:pPr>
+        <w:jc w:val="both"/>
+      </w:pPr>
+    </w:p>
+    <w:p>
+      <w:pPr>
+        <w:jc w:val="both"/>
+      </w:pPr>
+    </w:p>
+    <w:p>
+      <w:pPr>
+        <w:jc w:val="both"/>
+      </w:pPr>
+      <w:r>
+        <w:t xml:space="preserve">Ideias talvez viáveis </w:t>
+      </w:r>
+    </w:p>
+    <w:p>
+      <w:pPr>
+        <w:jc w:val="both"/>
+      </w:pPr>
+    </w:p>
+    <w:p>
+      <w:pPr>
+        <w:jc w:val="both"/>
+        <w:rPr>
+          <w:rFonts w:ascii="Arial" w:hAnsi="Arial" w:cs="Arial"/>
+          <w:sz w:val="24"/>
+          <w:szCs w:val="24"/>
+          <w:u w:val="single"/>
+        </w:rPr>
+      </w:pPr>
+      <w:r>
+        <w:rPr>
+          <w:rFonts w:ascii="Arial" w:hAnsi="Arial" w:cs="Arial"/>
+          <w:sz w:val="24"/>
+          <w:szCs w:val="24"/>
+        </w:rPr>
+        <w:t>/////////////////</w:t>
+      </w:r>
+      <w:r>
+        <w:rPr>
+          <w:rFonts w:ascii="Arial" w:hAnsi="Arial" w:cs="Arial"/>
+          <w:sz w:val="24"/>
+          <w:szCs w:val="24"/>
+        </w:rPr>
+        <w:t xml:space="preserve">Com simplicidade, mostrar ao cliente por meio de filtros, as casas de câmbio mais próximas e com melhores preços para o usuário exigindo apenas a utilização de </w:t>
       </w:r>
       <w:proofErr w:type="gramStart"/>
       <w:r>
-        <w:t>entidade e relacionamento</w:t>
-      </w:r>
-      <w:r>
-        <w:tab/>
-        <w:t>Referencia</w:t>
+        <w:rPr>
+          <w:rFonts w:ascii="Arial" w:hAnsi="Arial" w:cs="Arial"/>
+          <w:sz w:val="24"/>
+          <w:szCs w:val="24"/>
+        </w:rPr>
+        <w:t>GPS.</w:t>
+      </w:r>
+      <w:r>
+        <w:rPr>
+          <w:rFonts w:ascii="Arial" w:hAnsi="Arial" w:cs="Arial"/>
+          <w:sz w:val="24"/>
+          <w:szCs w:val="24"/>
+        </w:rPr>
+        <w:t>/</w:t>
       </w:r>
       <w:proofErr w:type="gramEnd"/>
       <w:r>
-        <w:t xml:space="preserve"> </w:t>
-      </w:r>
-      <w:proofErr w:type="spellStart"/>
-      <w:r>
-        <w:t>bibliografica</w:t>
-      </w:r>
-      <w:proofErr w:type="spellEnd"/>
-      <w:r>
-        <w:t xml:space="preserve"> </w:t>
-      </w:r>
-    </w:p>
-    <w:p>
-      <w:pPr>
-        <w:jc w:val="both"/>
-      </w:pPr>
-    </w:p>
-    <w:p>
-      <w:pPr>
-        <w:jc w:val="both"/>
-      </w:pPr>
-    </w:p>
-    <w:p>
-      <w:pPr>
-        <w:jc w:val="both"/>
-      </w:pPr>
-    </w:p>
-    <w:p>
-      <w:pPr>
-        <w:jc w:val="both"/>
-      </w:pPr>
-    </w:p>
-    <w:p>
-      <w:pPr>
-        <w:jc w:val="both"/>
-      </w:pPr>
-    </w:p>
-    <w:p>
-      <w:pPr>
-        <w:jc w:val="both"/>
-      </w:pPr>
-    </w:p>
-    <w:p>
-      <w:pPr>
-        <w:jc w:val="both"/>
-      </w:pPr>
-    </w:p>
-    <w:p>
-      <w:pPr>
-        <w:jc w:val="both"/>
-      </w:pPr>
-    </w:p>
-    <w:p>
-      <w:pPr>
-        <w:jc w:val="both"/>
-      </w:pPr>
-    </w:p>
-    <w:p>
-      <w:pPr>
-        <w:jc w:val="both"/>
-      </w:pPr>
-    </w:p>
-    <w:p>
-      <w:pPr>
-        <w:jc w:val="both"/>
-      </w:pPr>
-    </w:p>
-    <w:p>
-      <w:pPr>
-        <w:jc w:val="both"/>
-      </w:pPr>
-    </w:p>
-    <w:p>
-      <w:pPr>
-        <w:jc w:val="both"/>
-      </w:pPr>
-    </w:p>
-    <w:p>
-      <w:pPr>
-        <w:jc w:val="both"/>
-      </w:pPr>
-    </w:p>
-    <w:p>
-      <w:pPr>
-        <w:jc w:val="both"/>
-      </w:pPr>
-    </w:p>
-    <w:p>
-      <w:pPr>
-        <w:jc w:val="both"/>
-      </w:pPr>
-    </w:p>
-    <w:p>
-      <w:pPr>
-        <w:jc w:val="both"/>
-      </w:pPr>
-    </w:p>
-    <w:p>
-      <w:pPr>
-        <w:jc w:val="both"/>
-      </w:pPr>
-    </w:p>
-    <w:p>
-      <w:pPr>
-        <w:jc w:val="both"/>
-      </w:pPr>
-    </w:p>
-    <w:p>
-      <w:pPr>
-        <w:jc w:val="both"/>
-      </w:pPr>
-    </w:p>
-    <w:p>
-      <w:pPr>
-        <w:jc w:val="both"/>
-      </w:pPr>
-    </w:p>
-    <w:p>
-      <w:pPr>
-        <w:jc w:val="both"/>
-      </w:pPr>
-      <w:r>
-        <w:t xml:space="preserve">Ideias talvez viáveis </w:t>
-      </w:r>
-    </w:p>
-    <w:p>
-      <w:pPr>
-        <w:jc w:val="both"/>
-      </w:pPr>
-    </w:p>
-    <w:p>
-      <w:pPr>
-        <w:jc w:val="both"/>
-        <w:rPr>
-          <w:rFonts w:ascii="Arial" w:hAnsi="Arial" w:cs="Arial"/>
-          <w:sz w:val="24"/>
-          <w:szCs w:val="24"/>
-          <w:u w:val="single"/>
-        </w:rPr>
-      </w:pPr>
-      <w:r>
-        <w:rPr>
-          <w:rFonts w:ascii="Arial" w:hAnsi="Arial" w:cs="Arial"/>
-          <w:sz w:val="24"/>
-          <w:szCs w:val="24"/>
-        </w:rPr>
-        <w:t>/////////////////</w:t>
-      </w:r>
-      <w:r>
-        <w:rPr>
-          <w:rFonts w:ascii="Arial" w:hAnsi="Arial" w:cs="Arial"/>
-          <w:sz w:val="24"/>
-          <w:szCs w:val="24"/>
-        </w:rPr>
-        <w:t xml:space="preserve">Com simplicidade, mostrar ao cliente por meio de filtros, as casas de câmbio mais próximas e com melhores preços para o usuário exigindo apenas a utilização de </w:t>
-      </w:r>
-      <w:proofErr w:type="gramStart"/>
-      <w:r>
-        <w:rPr>
-          <w:rFonts w:ascii="Arial" w:hAnsi="Arial" w:cs="Arial"/>
-          <w:sz w:val="24"/>
-          <w:szCs w:val="24"/>
-        </w:rPr>
-        <w:t>GPS.</w:t>
-      </w:r>
-      <w:r>
-        <w:rPr>
-          <w:rFonts w:ascii="Arial" w:hAnsi="Arial" w:cs="Arial"/>
-          <w:sz w:val="24"/>
-          <w:szCs w:val="24"/>
-        </w:rPr>
-        <w:t>/</w:t>
-      </w:r>
-      <w:proofErr w:type="gramEnd"/>
-      <w:r>
         <w:rPr>
           <w:rFonts w:ascii="Arial" w:hAnsi="Arial" w:cs="Arial"/>
           <w:sz w:val="24"/>
@@ -1498,7 +1510,7 @@
       </w:pPr>
     </w:p>
     <w:sectPr>
-      <w:footerReference w:type="default" r:id="rId8"/>
+      <w:footerReference w:type="default" r:id="rId9"/>
       <w:pgSz w:w="11906" w:h="16838"/>
       <w:pgMar w:top="1417" w:right="1701" w:bottom="1417" w:left="1701" w:header="708" w:footer="708" w:gutter="0"/>
       <w:pgNumType w:start="3"/>
@@ -1544,6 +1556,7 @@
         <w:docPartUnique/>
       </w:docPartObj>
     </w:sdtPr>
+    <w:sdtEndPr/>
     <w:sdtContent>
       <w:p>
         <w:pPr>
@@ -2001,6 +2014,7 @@
   <w:style w:type="character" w:default="1" w:styleId="Fontepargpadro">
     <w:name w:val="Default Paragraph Font"/>
     <w:uiPriority w:val="1"/>
+    <w:semiHidden/>
     <w:unhideWhenUsed/>
   </w:style>
   <w:style w:type="table" w:default="1" w:styleId="Tabelanormal">
@@ -2348,7 +2362,7 @@
 </file>
 
 <file path=customXml/itemProps1.xml><?xml version="1.0" encoding="utf-8"?>
-<ds:datastoreItem xmlns:ds="http://schemas.openxmlformats.org/officeDocument/2006/customXml" ds:itemID="{68CFB16B-83EA-4AE3-BCA0-0367E251F62A}">
+<ds:datastoreItem xmlns:ds="http://schemas.openxmlformats.org/officeDocument/2006/customXml" ds:itemID="{E10085DA-5829-46F8-A7DC-44F6489E6171}">
   <ds:schemaRefs>
     <ds:schemaRef ds:uri="http://schemas.openxmlformats.org/officeDocument/2006/bibliography"/>
   </ds:schemaRefs>

</xml_diff>